<commit_message>
Updated the  SRS document and added syntax for PlantUML
</commit_message>
<xml_diff>
--- a/Code used for plantUML.docx
+++ b/Code used for plantUML.docx
@@ -51,6 +51,154 @@
     </w:p>
     <w:p>
       <w:r>
+        <w:t>@enduml</w:t>
+      </w:r>
+    </w:p>
+    <w:p/>
+    <w:p/>
+    <w:p>
+      <w:r>
+        <w:t>For use case Diagram:</w:t>
+      </w:r>
+    </w:p>
+    <w:p>
+      <w:r>
+        <w:t>@startuml</w:t>
+      </w:r>
+    </w:p>
+    <w:p>
+      <w:r>
+        <w:t xml:space="preserve">actor </w:t>
+      </w:r>
+      <w:proofErr w:type="spellStart"/>
+      <w:r>
+        <w:t>Player_User</w:t>
+      </w:r>
+      <w:proofErr w:type="spellEnd"/>
+    </w:p>
+    <w:p/>
+    <w:p>
+      <w:proofErr w:type="spellStart"/>
+      <w:r>
+        <w:t>Player_User</w:t>
+      </w:r>
+      <w:proofErr w:type="spellEnd"/>
+      <w:r>
+        <w:t xml:space="preserve"> -- (Create account)</w:t>
+      </w:r>
+    </w:p>
+    <w:p>
+      <w:proofErr w:type="spellStart"/>
+      <w:r>
+        <w:t>Player_User</w:t>
+      </w:r>
+      <w:proofErr w:type="spellEnd"/>
+      <w:r>
+        <w:t xml:space="preserve"> -- (Log in)</w:t>
+      </w:r>
+    </w:p>
+    <w:p>
+      <w:proofErr w:type="spellStart"/>
+      <w:r>
+        <w:t>Player_User</w:t>
+      </w:r>
+      <w:proofErr w:type="spellEnd"/>
+      <w:r>
+        <w:t xml:space="preserve"> -- (Create animal)</w:t>
+      </w:r>
+    </w:p>
+    <w:p>
+      <w:proofErr w:type="spellStart"/>
+      <w:r>
+        <w:t>Player_User</w:t>
+      </w:r>
+      <w:proofErr w:type="spellEnd"/>
+      <w:r>
+        <w:t xml:space="preserve"> -- (Share animal)</w:t>
+      </w:r>
+    </w:p>
+    <w:p>
+      <w:proofErr w:type="spellStart"/>
+      <w:r>
+        <w:t>Player_User</w:t>
+      </w:r>
+      <w:proofErr w:type="spellEnd"/>
+      <w:r>
+        <w:t xml:space="preserve"> -- (Play with animal)</w:t>
+      </w:r>
+    </w:p>
+    <w:p>
+      <w:proofErr w:type="spellStart"/>
+      <w:r>
+        <w:t>Player_User</w:t>
+      </w:r>
+      <w:proofErr w:type="spellEnd"/>
+      <w:r>
+        <w:t xml:space="preserve"> -- (Feed animal)</w:t>
+      </w:r>
+    </w:p>
+    <w:p>
+      <w:proofErr w:type="spellStart"/>
+      <w:r>
+        <w:t>Player_User</w:t>
+      </w:r>
+      <w:proofErr w:type="spellEnd"/>
+      <w:r>
+        <w:t xml:space="preserve"> -- (View </w:t>
+      </w:r>
+      <w:proofErr w:type="spellStart"/>
+      <w:r>
+        <w:t>Player_User</w:t>
+      </w:r>
+      <w:proofErr w:type="spellEnd"/>
+      <w:r>
+        <w:t xml:space="preserve"> animal)</w:t>
+      </w:r>
+    </w:p>
+    <w:p>
+      <w:proofErr w:type="spellStart"/>
+      <w:r>
+        <w:t>Player_User</w:t>
+      </w:r>
+      <w:proofErr w:type="spellEnd"/>
+      <w:r>
+        <w:t xml:space="preserve"> -- (View all shared animals)</w:t>
+      </w:r>
+    </w:p>
+    <w:p/>
+    <w:p>
+      <w:r>
+        <w:t xml:space="preserve">actor </w:t>
+      </w:r>
+      <w:proofErr w:type="spellStart"/>
+      <w:r>
+        <w:t>Other_User</w:t>
+      </w:r>
+      <w:proofErr w:type="spellEnd"/>
+    </w:p>
+    <w:p>
+      <w:proofErr w:type="spellStart"/>
+      <w:r>
+        <w:t>Other_User</w:t>
+      </w:r>
+      <w:proofErr w:type="spellEnd"/>
+      <w:r>
+        <w:t xml:space="preserve"> -- (View all shared animals)</w:t>
+      </w:r>
+    </w:p>
+    <w:p>
+      <w:proofErr w:type="spellStart"/>
+      <w:r>
+        <w:t>Other_User</w:t>
+      </w:r>
+      <w:proofErr w:type="spellEnd"/>
+      <w:r>
+        <w:t xml:space="preserve"> -- (Other user own functionalities)</w:t>
+      </w:r>
+    </w:p>
+    <w:p>
+      <w:r>
+        <w:lastRenderedPageBreak/>
         <w:t>@enduml</w:t>
       </w:r>
     </w:p>

</xml_diff>